<commit_message>
24/06 Update to MS, SI and cover letter
</commit_message>
<xml_diff>
--- a/For submission/Nature Sustainability Cover letter - Cottrell et al.docx
+++ b/For submission/Nature Sustainability Cover letter - Cottrell et al.docx
@@ -4,168 +4,90 @@
   <w:body>
     <w:p>
       <w:pPr>
-        <w:spacing w:after="0"/>
+        <w:spacing w:after="0" w:line="240" w:lineRule="auto"/>
         <w:jc w:val="right"/>
         <w:rPr>
-          <w:rFonts w:asciiTheme="minorBidi" w:hAnsiTheme="minorBidi"/>
-        </w:rPr>
-      </w:pPr>
-      <w:r>
-        <w:rPr>
-          <w:rFonts w:asciiTheme="minorBidi" w:hAnsiTheme="minorBidi"/>
-          <w:noProof/>
-          <w:lang w:val="en-AU"/>
-        </w:rPr>
-        <w:drawing>
-          <wp:anchor distT="0" distB="0" distL="114300" distR="114300" simplePos="0" relativeHeight="251659264" behindDoc="0" locked="0" layoutInCell="1" allowOverlap="1" wp14:anchorId="2F7920C5" wp14:editId="54EAE960">
-            <wp:simplePos x="0" y="0"/>
-            <wp:positionH relativeFrom="margin">
-              <wp:posOffset>-60960</wp:posOffset>
-            </wp:positionH>
-            <wp:positionV relativeFrom="margin">
-              <wp:posOffset>10145</wp:posOffset>
-            </wp:positionV>
-            <wp:extent cx="2621915" cy="332105"/>
-            <wp:effectExtent l="0" t="0" r="6985" b="0"/>
-            <wp:wrapSquare wrapText="bothSides"/>
-            <wp:docPr id="2" name="Picture 2" descr="Image result for imas utas logo"/>
-            <wp:cNvGraphicFramePr>
-              <a:graphicFrameLocks xmlns:a="http://schemas.openxmlformats.org/drawingml/2006/main" noChangeAspect="1"/>
-            </wp:cNvGraphicFramePr>
-            <a:graphic xmlns:a="http://schemas.openxmlformats.org/drawingml/2006/main">
-              <a:graphicData uri="http://schemas.openxmlformats.org/drawingml/2006/picture">
-                <pic:pic xmlns:pic="http://schemas.openxmlformats.org/drawingml/2006/picture">
-                  <pic:nvPicPr>
-                    <pic:cNvPr id="0" name="Picture 2" descr="Image result for imas utas logo"/>
-                    <pic:cNvPicPr>
-                      <a:picLocks noChangeAspect="1" noChangeArrowheads="1"/>
-                    </pic:cNvPicPr>
-                  </pic:nvPicPr>
-                  <pic:blipFill>
-                    <a:blip r:embed="rId4">
-                      <a:extLst>
-                        <a:ext uri="{28A0092B-C50C-407E-A947-70E740481C1C}">
-                          <a14:useLocalDpi xmlns:a14="http://schemas.microsoft.com/office/drawing/2010/main" val="0"/>
-                        </a:ext>
-                      </a:extLst>
-                    </a:blip>
-                    <a:srcRect/>
-                    <a:stretch>
-                      <a:fillRect/>
-                    </a:stretch>
-                  </pic:blipFill>
-                  <pic:spPr bwMode="auto">
-                    <a:xfrm>
-                      <a:off x="0" y="0"/>
-                      <a:ext cx="2621915" cy="332105"/>
-                    </a:xfrm>
-                    <a:prstGeom prst="rect">
-                      <a:avLst/>
-                    </a:prstGeom>
-                    <a:noFill/>
-                    <a:ln>
-                      <a:noFill/>
-                    </a:ln>
-                  </pic:spPr>
-                </pic:pic>
-              </a:graphicData>
-            </a:graphic>
-            <wp14:sizeRelH relativeFrom="margin">
-              <wp14:pctWidth>0</wp14:pctWidth>
-            </wp14:sizeRelH>
-            <wp14:sizeRelV relativeFrom="margin">
-              <wp14:pctHeight>0</wp14:pctHeight>
-            </wp14:sizeRelV>
-          </wp:anchor>
-        </w:drawing>
-      </w:r>
-      <w:r>
-        <w:rPr>
-          <w:rFonts w:asciiTheme="minorBidi" w:hAnsiTheme="minorBidi"/>
+          <w:rFonts w:asciiTheme="majorBidi" w:hAnsiTheme="majorBidi" w:cstheme="majorBidi"/>
+        </w:rPr>
+      </w:pPr>
+      <w:r>
+        <w:rPr>
+          <w:rFonts w:asciiTheme="majorBidi" w:hAnsiTheme="majorBidi" w:cstheme="majorBidi"/>
         </w:rPr>
         <w:t>Centre for Marine Socioecology</w:t>
       </w:r>
     </w:p>
     <w:p>
       <w:pPr>
-        <w:spacing w:after="0"/>
+        <w:spacing w:after="0" w:line="240" w:lineRule="auto"/>
         <w:jc w:val="right"/>
         <w:rPr>
-          <w:rFonts w:asciiTheme="minorBidi" w:hAnsiTheme="minorBidi"/>
-        </w:rPr>
-      </w:pPr>
-      <w:r>
-        <w:rPr>
-          <w:rFonts w:asciiTheme="minorBidi" w:hAnsiTheme="minorBidi"/>
-        </w:rPr>
-        <w:t>Institute for Marine and Antarctic Studies</w:t>
-      </w:r>
-    </w:p>
-    <w:p>
-      <w:pPr>
-        <w:spacing w:after="0"/>
+          <w:rFonts w:asciiTheme="majorBidi" w:hAnsiTheme="majorBidi" w:cstheme="majorBidi"/>
+        </w:rPr>
+      </w:pPr>
+      <w:r>
+        <w:rPr>
+          <w:rFonts w:asciiTheme="majorBidi" w:hAnsiTheme="majorBidi" w:cstheme="majorBidi"/>
+        </w:rPr>
+        <w:t xml:space="preserve">Institute for Marine and Antarctic Studies, </w:t>
+      </w:r>
+      <w:r>
+        <w:rPr>
+          <w:rFonts w:asciiTheme="majorBidi" w:hAnsiTheme="majorBidi" w:cstheme="majorBidi"/>
+        </w:rPr>
+        <w:t>University of Tasmania</w:t>
+      </w:r>
+    </w:p>
+    <w:p>
+      <w:pPr>
+        <w:spacing w:after="0" w:line="240" w:lineRule="auto"/>
         <w:jc w:val="right"/>
         <w:rPr>
-          <w:rFonts w:asciiTheme="minorBidi" w:hAnsiTheme="minorBidi"/>
-        </w:rPr>
-      </w:pPr>
-      <w:r>
-        <w:rPr>
-          <w:rFonts w:asciiTheme="minorBidi" w:hAnsiTheme="minorBidi"/>
-        </w:rPr>
-        <w:t>University of Tasmania</w:t>
-      </w:r>
-    </w:p>
-    <w:p>
-      <w:pPr>
-        <w:spacing w:after="0"/>
+          <w:rFonts w:asciiTheme="majorBidi" w:hAnsiTheme="majorBidi" w:cstheme="majorBidi"/>
+        </w:rPr>
+      </w:pPr>
+      <w:r>
+        <w:rPr>
+          <w:rFonts w:asciiTheme="majorBidi" w:hAnsiTheme="majorBidi" w:cstheme="majorBidi"/>
+        </w:rPr>
+        <w:t>Battery Point, Hobart, 7007</w:t>
+      </w:r>
+    </w:p>
+    <w:p>
+      <w:pPr>
+        <w:spacing w:after="0" w:line="240" w:lineRule="auto"/>
         <w:jc w:val="right"/>
         <w:rPr>
-          <w:rFonts w:asciiTheme="minorBidi" w:hAnsiTheme="minorBidi"/>
-        </w:rPr>
-      </w:pPr>
-      <w:r>
-        <w:rPr>
-          <w:rFonts w:asciiTheme="minorBidi" w:hAnsiTheme="minorBidi"/>
-        </w:rPr>
-        <w:t>Battery Point, Hobart, 7007</w:t>
-      </w:r>
-    </w:p>
-    <w:p>
-      <w:pPr>
-        <w:spacing w:after="0"/>
+          <w:rFonts w:asciiTheme="majorBidi" w:hAnsiTheme="majorBidi" w:cstheme="majorBidi"/>
+        </w:rPr>
+      </w:pPr>
+      <w:r>
+        <w:rPr>
+          <w:rFonts w:asciiTheme="majorBidi" w:hAnsiTheme="majorBidi" w:cstheme="majorBidi"/>
+        </w:rPr>
+        <w:t>Tasmania, Australia</w:t>
+      </w:r>
+    </w:p>
+    <w:p>
+      <w:pPr>
+        <w:spacing w:after="0" w:line="240" w:lineRule="auto"/>
         <w:jc w:val="right"/>
         <w:rPr>
-          <w:rFonts w:asciiTheme="minorBidi" w:hAnsiTheme="minorBidi"/>
-        </w:rPr>
-      </w:pPr>
-      <w:r>
-        <w:rPr>
-          <w:rFonts w:asciiTheme="minorBidi" w:hAnsiTheme="minorBidi"/>
-        </w:rPr>
-        <w:t>Tasmania, Australia</w:t>
-      </w:r>
-    </w:p>
-    <w:p>
-      <w:pPr>
-        <w:spacing w:after="0"/>
-        <w:jc w:val="right"/>
-        <w:rPr>
           <w:rStyle w:val="Hyperlink"/>
-          <w:rFonts w:asciiTheme="minorBidi" w:hAnsiTheme="minorBidi"/>
-        </w:rPr>
-      </w:pPr>
-      <w:r>
-        <w:rPr>
-          <w:rFonts w:asciiTheme="minorBidi" w:hAnsiTheme="minorBidi"/>
+          <w:rFonts w:asciiTheme="majorBidi" w:hAnsiTheme="majorBidi" w:cstheme="majorBidi"/>
+        </w:rPr>
+      </w:pPr>
+      <w:r>
+        <w:rPr>
+          <w:rFonts w:asciiTheme="majorBidi" w:hAnsiTheme="majorBidi" w:cstheme="majorBidi"/>
         </w:rPr>
         <w:t xml:space="preserve">Email: </w:t>
       </w:r>
-      <w:hyperlink r:id="rId5" w:history="1">
+      <w:hyperlink r:id="rId7" w:history="1">
         <w:r>
           <w:rPr>
             <w:rStyle w:val="Hyperlink"/>
-            <w:rFonts w:asciiTheme="minorBidi" w:hAnsiTheme="minorBidi"/>
+            <w:rFonts w:asciiTheme="majorBidi" w:hAnsiTheme="majorBidi" w:cstheme="majorBidi"/>
           </w:rPr>
           <w:t>richardstuart.cottrell@utas.edu.au</w:t>
         </w:r>
@@ -173,115 +95,894 @@
     </w:p>
     <w:p>
       <w:pPr>
-        <w:spacing w:after="0"/>
+        <w:spacing w:after="0" w:line="240" w:lineRule="auto"/>
         <w:jc w:val="right"/>
         <w:rPr>
-          <w:rFonts w:asciiTheme="minorBidi" w:hAnsiTheme="minorBidi"/>
+          <w:rFonts w:asciiTheme="majorBidi" w:hAnsiTheme="majorBidi" w:cstheme="majorBidi"/>
         </w:rPr>
       </w:pPr>
       <w:r>
         <w:rPr>
           <w:rStyle w:val="Hyperlink"/>
-          <w:rFonts w:asciiTheme="minorBidi" w:hAnsiTheme="minorBidi"/>
+          <w:rFonts w:asciiTheme="majorBidi" w:hAnsiTheme="majorBidi" w:cstheme="majorBidi"/>
         </w:rPr>
         <w:t>Tel: +61413879693</w:t>
       </w:r>
     </w:p>
     <w:p>
-      <w:r>
+      <w:pPr>
+        <w:spacing w:line="240" w:lineRule="auto"/>
+        <w:rPr>
+          <w:rFonts w:asciiTheme="majorBidi" w:hAnsiTheme="majorBidi" w:cstheme="majorBidi"/>
+        </w:rPr>
+      </w:pPr>
+      <w:r>
+        <w:rPr>
+          <w:rFonts w:asciiTheme="majorBidi" w:hAnsiTheme="majorBidi" w:cstheme="majorBidi"/>
+          <w:i/>
+          <w:iCs/>
+        </w:rPr>
+        <w:t>NATURE SUSTAINABILITY</w:t>
+      </w:r>
+      <w:r>
+        <w:rPr>
+          <w:rFonts w:asciiTheme="majorBidi" w:hAnsiTheme="majorBidi" w:cstheme="majorBidi"/>
+        </w:rPr>
+        <w:t xml:space="preserve"> Editor</w:t>
+      </w:r>
+    </w:p>
+    <w:p>
+      <w:pPr>
+        <w:rPr>
+          <w:rFonts w:asciiTheme="majorBidi" w:hAnsiTheme="majorBidi" w:cstheme="majorBidi"/>
+        </w:rPr>
+      </w:pPr>
+      <w:r>
+        <w:rPr>
+          <w:rFonts w:asciiTheme="majorBidi" w:hAnsiTheme="majorBidi" w:cstheme="majorBidi"/>
+        </w:rPr>
         <w:t xml:space="preserve">Dear Dr Contestabile, </w:t>
       </w:r>
     </w:p>
     <w:p>
-      <w:r>
+      <w:pPr>
+        <w:spacing w:after="240" w:line="240" w:lineRule="auto"/>
+        <w:rPr>
+          <w:rFonts w:asciiTheme="majorBidi" w:hAnsiTheme="majorBidi" w:cstheme="majorBidi"/>
+        </w:rPr>
+      </w:pPr>
+      <w:r>
+        <w:rPr>
+          <w:rFonts w:asciiTheme="majorBidi" w:hAnsiTheme="majorBidi" w:cstheme="majorBidi"/>
+        </w:rPr>
         <w:t xml:space="preserve">Please find </w:t>
       </w:r>
       <w:r>
+        <w:rPr>
+          <w:rFonts w:asciiTheme="majorBidi" w:hAnsiTheme="majorBidi" w:cstheme="majorBidi"/>
+        </w:rPr>
         <w:t>attached</w:t>
       </w:r>
       <w:r>
+        <w:rPr>
+          <w:rFonts w:asciiTheme="majorBidi" w:hAnsiTheme="majorBidi" w:cstheme="majorBidi"/>
+        </w:rPr>
         <w:t xml:space="preserve">, our </w:t>
       </w:r>
       <w:r>
+        <w:rPr>
+          <w:rFonts w:asciiTheme="majorBidi" w:hAnsiTheme="majorBidi" w:cstheme="majorBidi"/>
+        </w:rPr>
         <w:t>manuscript</w:t>
       </w:r>
       <w:r>
+        <w:rPr>
+          <w:rFonts w:asciiTheme="majorBidi" w:hAnsiTheme="majorBidi" w:cstheme="majorBidi"/>
+        </w:rPr>
         <w:t xml:space="preserve"> titled “Food production shocks across land and sea”. </w:t>
       </w:r>
       <w:r>
-        <w:t>In this primary research article,</w:t>
-      </w:r>
-      <w:r>
-        <w:t xml:space="preserve"> we investigate spatio-temporal trends in </w:t>
-      </w:r>
-      <w:r>
-        <w:t xml:space="preserve">and drivers of </w:t>
+        <w:rPr>
+          <w:rFonts w:asciiTheme="majorBidi" w:hAnsiTheme="majorBidi" w:cstheme="majorBidi"/>
+        </w:rPr>
+        <w:t>Sudden and unexpected losses (or ‘shocks’) to food</w:t>
+      </w:r>
+      <w:r>
+        <w:rPr>
+          <w:rFonts w:asciiTheme="majorBidi" w:hAnsiTheme="majorBidi" w:cstheme="majorBidi"/>
+        </w:rPr>
+        <w:t xml:space="preserve"> production represent significant challenges for meeting hunger targets through their capacity to disrupt </w:t>
+      </w:r>
+      <w:r>
+        <w:rPr>
+          <w:rFonts w:asciiTheme="majorBidi" w:hAnsiTheme="majorBidi" w:cstheme="majorBidi"/>
+        </w:rPr>
+        <w:t xml:space="preserve">the supply of domestic or </w:t>
+      </w:r>
+      <w:r>
+        <w:rPr>
+          <w:rFonts w:asciiTheme="majorBidi" w:hAnsiTheme="majorBidi" w:cstheme="majorBidi"/>
+        </w:rPr>
+        <w:t>traded</w:t>
+      </w:r>
+      <w:r>
+        <w:rPr>
+          <w:rFonts w:asciiTheme="majorBidi" w:hAnsiTheme="majorBidi" w:cstheme="majorBidi"/>
+        </w:rPr>
+        <w:t xml:space="preserve"> food at local</w:t>
+      </w:r>
+      <w:r>
+        <w:rPr>
+          <w:rFonts w:asciiTheme="majorBidi" w:hAnsiTheme="majorBidi" w:cstheme="majorBidi"/>
+        </w:rPr>
+        <w:t xml:space="preserve"> or national</w:t>
+      </w:r>
+      <w:r>
+        <w:rPr>
+          <w:rFonts w:asciiTheme="majorBidi" w:hAnsiTheme="majorBidi" w:cstheme="majorBidi"/>
+        </w:rPr>
+        <w:t xml:space="preserve"> scales</w:t>
+      </w:r>
+      <w:r>
+        <w:rPr>
+          <w:rFonts w:asciiTheme="majorBidi" w:hAnsiTheme="majorBidi" w:cstheme="majorBidi"/>
+        </w:rPr>
+        <w:t xml:space="preserve">. </w:t>
+      </w:r>
+      <w:r>
+        <w:rPr>
+          <w:rFonts w:asciiTheme="majorBidi" w:hAnsiTheme="majorBidi" w:cstheme="majorBidi"/>
+        </w:rPr>
+        <w:t>To date,</w:t>
+      </w:r>
+      <w:r>
+        <w:rPr>
+          <w:rFonts w:asciiTheme="majorBidi" w:hAnsiTheme="majorBidi" w:cstheme="majorBidi"/>
+        </w:rPr>
+        <w:t xml:space="preserve"> research investigating shocks to food production have addressed seafood and a</w:t>
+      </w:r>
+      <w:r>
+        <w:rPr>
+          <w:rFonts w:asciiTheme="majorBidi" w:hAnsiTheme="majorBidi" w:cstheme="majorBidi"/>
+        </w:rPr>
+        <w:t>gricultural sectors in isolation, using different methodologies</w:t>
+      </w:r>
+      <w:r>
+        <w:rPr>
+          <w:rFonts w:asciiTheme="majorBidi" w:hAnsiTheme="majorBidi" w:cstheme="majorBidi"/>
+        </w:rPr>
+        <w:t xml:space="preserve"> and</w:t>
+      </w:r>
+      <w:r>
+        <w:rPr>
+          <w:rFonts w:asciiTheme="majorBidi" w:hAnsiTheme="majorBidi" w:cstheme="majorBidi"/>
+        </w:rPr>
+        <w:t xml:space="preserve"> spatial or temporal scales</w:t>
+      </w:r>
+      <w:r>
+        <w:rPr>
+          <w:rFonts w:asciiTheme="majorBidi" w:hAnsiTheme="majorBidi" w:cstheme="majorBidi"/>
+        </w:rPr>
+        <w:t>, making</w:t>
+      </w:r>
+      <w:r>
+        <w:rPr>
+          <w:rFonts w:asciiTheme="majorBidi" w:hAnsiTheme="majorBidi" w:cstheme="majorBidi"/>
+        </w:rPr>
+        <w:t xml:space="preserve"> </w:t>
+      </w:r>
+      <w:r>
+        <w:rPr>
+          <w:rFonts w:asciiTheme="majorBidi" w:hAnsiTheme="majorBidi" w:cstheme="majorBidi"/>
+        </w:rPr>
+        <w:t>comparison across sectors impossible</w:t>
+      </w:r>
+      <w:r>
+        <w:rPr>
+          <w:rFonts w:asciiTheme="majorBidi" w:hAnsiTheme="majorBidi" w:cstheme="majorBidi"/>
+        </w:rPr>
+        <w:t>.</w:t>
+      </w:r>
+      <w:r>
+        <w:rPr>
+          <w:rFonts w:asciiTheme="majorBidi" w:hAnsiTheme="majorBidi" w:cstheme="majorBidi"/>
+        </w:rPr>
+        <w:t xml:space="preserve"> In this </w:t>
+      </w:r>
+      <w:r>
+        <w:rPr>
+          <w:rFonts w:asciiTheme="majorBidi" w:hAnsiTheme="majorBidi" w:cstheme="majorBidi"/>
+        </w:rPr>
+        <w:t>primary research article</w:t>
+      </w:r>
+      <w:r>
+        <w:rPr>
+          <w:rFonts w:asciiTheme="majorBidi" w:hAnsiTheme="majorBidi" w:cstheme="majorBidi"/>
+        </w:rPr>
+        <w:t>, we</w:t>
+      </w:r>
+      <w:r>
+        <w:rPr>
+          <w:rFonts w:asciiTheme="majorBidi" w:hAnsiTheme="majorBidi" w:cstheme="majorBidi"/>
+        </w:rPr>
+        <w:t xml:space="preserve"> </w:t>
+      </w:r>
+      <w:r>
+        <w:rPr>
+          <w:rFonts w:asciiTheme="majorBidi" w:hAnsiTheme="majorBidi" w:cstheme="majorBidi"/>
+        </w:rPr>
+        <w:t xml:space="preserve">bridge </w:t>
+      </w:r>
+      <w:r>
+        <w:rPr>
+          <w:rFonts w:asciiTheme="majorBidi" w:hAnsiTheme="majorBidi" w:cstheme="majorBidi"/>
+        </w:rPr>
+        <w:t>the</w:t>
+      </w:r>
+      <w:r>
+        <w:rPr>
+          <w:rFonts w:asciiTheme="majorBidi" w:hAnsiTheme="majorBidi" w:cstheme="majorBidi"/>
+        </w:rPr>
+        <w:t xml:space="preserve"> land-sea divide and aim to</w:t>
+      </w:r>
+      <w:r>
+        <w:rPr>
+          <w:rFonts w:asciiTheme="majorBidi" w:hAnsiTheme="majorBidi" w:cstheme="majorBidi"/>
+        </w:rPr>
+        <w:t xml:space="preserve"> u</w:t>
+      </w:r>
+      <w:r>
+        <w:rPr>
+          <w:rFonts w:asciiTheme="majorBidi" w:hAnsiTheme="majorBidi" w:cstheme="majorBidi"/>
+        </w:rPr>
+        <w:t xml:space="preserve">nderstand the different geographies and causes of food production shocks across </w:t>
+      </w:r>
+      <w:r>
+        <w:rPr>
+          <w:rFonts w:asciiTheme="majorBidi" w:hAnsiTheme="majorBidi" w:cstheme="majorBidi"/>
+        </w:rPr>
+        <w:t>both aquatic and terrestrial</w:t>
+      </w:r>
+      <w:r>
+        <w:rPr>
+          <w:rFonts w:asciiTheme="majorBidi" w:hAnsiTheme="majorBidi" w:cstheme="majorBidi"/>
+        </w:rPr>
+        <w:t xml:space="preserve"> food sectors</w:t>
+      </w:r>
+      <w:r>
+        <w:rPr>
+          <w:rFonts w:asciiTheme="majorBidi" w:hAnsiTheme="majorBidi" w:cstheme="majorBidi"/>
+        </w:rPr>
+        <w:t xml:space="preserve"> globally from 1961 – 2013</w:t>
+      </w:r>
+      <w:r>
+        <w:rPr>
+          <w:rFonts w:asciiTheme="majorBidi" w:hAnsiTheme="majorBidi" w:cstheme="majorBidi"/>
+        </w:rPr>
+        <w:t xml:space="preserve">. </w:t>
+      </w:r>
+      <w:r>
+        <w:rPr>
+          <w:rFonts w:asciiTheme="majorBidi" w:hAnsiTheme="majorBidi" w:cstheme="majorBidi"/>
+        </w:rPr>
+        <w:t xml:space="preserve">We aim to </w:t>
+      </w:r>
+      <w:r>
+        <w:rPr>
+          <w:rFonts w:asciiTheme="majorBidi" w:hAnsiTheme="majorBidi" w:cstheme="majorBidi"/>
+        </w:rPr>
+        <w:t xml:space="preserve">build a more </w:t>
+      </w:r>
+      <w:r>
+        <w:rPr>
+          <w:rFonts w:asciiTheme="majorBidi" w:hAnsiTheme="majorBidi" w:cstheme="majorBidi"/>
+        </w:rPr>
+        <w:t>representative</w:t>
+      </w:r>
+      <w:r>
+        <w:rPr>
+          <w:rFonts w:asciiTheme="majorBidi" w:hAnsiTheme="majorBidi" w:cstheme="majorBidi"/>
+        </w:rPr>
+        <w:t xml:space="preserve"> picture of exposure to such disturbances and the challenges they pose for </w:t>
+      </w:r>
+      <w:r>
+        <w:rPr>
+          <w:rFonts w:asciiTheme="majorBidi" w:hAnsiTheme="majorBidi" w:cstheme="majorBidi"/>
+        </w:rPr>
+        <w:t>effective</w:t>
+      </w:r>
+      <w:r>
+        <w:rPr>
+          <w:rFonts w:asciiTheme="majorBidi" w:hAnsiTheme="majorBidi" w:cstheme="majorBidi"/>
+        </w:rPr>
+        <w:t xml:space="preserve"> food-system policy.</w:t>
+      </w:r>
+    </w:p>
+    <w:p>
+      <w:pPr>
+        <w:spacing w:line="240" w:lineRule="auto"/>
+        <w:rPr>
+          <w:rFonts w:asciiTheme="majorBidi" w:hAnsiTheme="majorBidi" w:cstheme="majorBidi"/>
+        </w:rPr>
+      </w:pPr>
+      <w:r>
+        <w:rPr>
+          <w:rFonts w:asciiTheme="majorBidi" w:hAnsiTheme="majorBidi" w:cstheme="majorBidi"/>
+        </w:rPr>
+        <w:t>We identify</w:t>
+      </w:r>
+      <w:r>
+        <w:rPr>
+          <w:rFonts w:asciiTheme="majorBidi" w:hAnsiTheme="majorBidi" w:cstheme="majorBidi"/>
+        </w:rPr>
+        <w:t xml:space="preserve"> shocks in</w:t>
+      </w:r>
+      <w:r>
+        <w:rPr>
+          <w:rFonts w:asciiTheme="majorBidi" w:hAnsiTheme="majorBidi" w:cstheme="majorBidi"/>
+        </w:rPr>
+        <w:t xml:space="preserve"> </w:t>
+      </w:r>
+      <w:r>
+        <w:rPr>
+          <w:rFonts w:asciiTheme="majorBidi" w:hAnsiTheme="majorBidi" w:cstheme="majorBidi"/>
+        </w:rPr>
+        <w:t xml:space="preserve">crop, livestock, capture fisheries, </w:t>
+      </w:r>
+      <w:r>
+        <w:rPr>
+          <w:rFonts w:asciiTheme="majorBidi" w:hAnsiTheme="majorBidi" w:cstheme="majorBidi"/>
+        </w:rPr>
+        <w:t>and</w:t>
+      </w:r>
+      <w:r>
+        <w:rPr>
+          <w:rFonts w:asciiTheme="majorBidi" w:hAnsiTheme="majorBidi" w:cstheme="majorBidi"/>
+        </w:rPr>
+        <w:t xml:space="preserve"> aquaculture production data using a pre-published statistical approach, </w:t>
+      </w:r>
+      <w:r>
+        <w:rPr>
+          <w:rFonts w:asciiTheme="majorBidi" w:hAnsiTheme="majorBidi" w:cstheme="majorBidi"/>
+        </w:rPr>
+        <w:t xml:space="preserve">detecting </w:t>
+      </w:r>
+      <w:r>
+        <w:rPr>
+          <w:rFonts w:asciiTheme="majorBidi" w:hAnsiTheme="majorBidi" w:cstheme="majorBidi"/>
+        </w:rPr>
+        <w:t>breaks in the autocorrela</w:t>
+      </w:r>
+      <w:r>
+        <w:rPr>
+          <w:rFonts w:asciiTheme="majorBidi" w:hAnsiTheme="majorBidi" w:cstheme="majorBidi"/>
+        </w:rPr>
+        <w:t>tion structure of</w:t>
+      </w:r>
+      <w:r>
+        <w:rPr>
+          <w:rFonts w:asciiTheme="majorBidi" w:hAnsiTheme="majorBidi" w:cstheme="majorBidi"/>
+        </w:rPr>
+        <w:t xml:space="preserve"> </w:t>
+      </w:r>
+      <w:r>
+        <w:rPr>
+          <w:rFonts w:asciiTheme="majorBidi" w:hAnsiTheme="majorBidi" w:cstheme="majorBidi"/>
+        </w:rPr>
+        <w:t>production time-</w:t>
+      </w:r>
+      <w:r>
+        <w:rPr>
+          <w:rFonts w:asciiTheme="majorBidi" w:hAnsiTheme="majorBidi" w:cstheme="majorBidi"/>
+        </w:rPr>
+        <w:t xml:space="preserve">series. </w:t>
+      </w:r>
+      <w:r>
+        <w:rPr>
+          <w:rFonts w:asciiTheme="majorBidi" w:hAnsiTheme="majorBidi" w:cstheme="majorBidi"/>
+        </w:rPr>
+        <w:t>W</w:t>
+      </w:r>
+      <w:r>
+        <w:rPr>
+          <w:rFonts w:asciiTheme="majorBidi" w:hAnsiTheme="majorBidi" w:cstheme="majorBidi"/>
+        </w:rPr>
+        <w:t xml:space="preserve">e </w:t>
+      </w:r>
+      <w:r>
+        <w:rPr>
+          <w:rFonts w:asciiTheme="majorBidi" w:hAnsiTheme="majorBidi" w:cstheme="majorBidi"/>
+        </w:rPr>
+        <w:t>compare geographies and temporal trends in the frequency, size and duration of shocks to food production</w:t>
+      </w:r>
+      <w:r>
+        <w:rPr>
+          <w:rFonts w:asciiTheme="majorBidi" w:hAnsiTheme="majorBidi" w:cstheme="majorBidi"/>
+        </w:rPr>
+        <w:t xml:space="preserve">, and combine this information with a qualitative analysis of </w:t>
+      </w:r>
+      <w:r>
+        <w:rPr>
+          <w:rFonts w:asciiTheme="majorBidi" w:hAnsiTheme="majorBidi" w:cstheme="majorBidi"/>
+        </w:rPr>
+        <w:t>literature, news and reports to identify causes.</w:t>
+      </w:r>
+      <w:r>
+        <w:rPr>
+          <w:rFonts w:asciiTheme="majorBidi" w:hAnsiTheme="majorBidi" w:cstheme="majorBidi"/>
+        </w:rPr>
+        <w:t xml:space="preserve"> </w:t>
+      </w:r>
+      <w:r>
+        <w:rPr>
+          <w:rFonts w:asciiTheme="majorBidi" w:hAnsiTheme="majorBidi" w:cstheme="majorBidi"/>
+        </w:rPr>
+        <w:t xml:space="preserve">We find some regions far more shock-prone than others, particularly </w:t>
+      </w:r>
+      <w:r>
+        <w:rPr>
+          <w:rFonts w:asciiTheme="majorBidi" w:hAnsiTheme="majorBidi" w:cstheme="majorBidi"/>
+        </w:rPr>
+        <w:t>on land</w:t>
+      </w:r>
+      <w:r>
+        <w:rPr>
+          <w:rFonts w:asciiTheme="majorBidi" w:hAnsiTheme="majorBidi" w:cstheme="majorBidi"/>
+        </w:rPr>
+        <w:t>.</w:t>
+      </w:r>
+      <w:r>
+        <w:rPr>
+          <w:rFonts w:asciiTheme="majorBidi" w:hAnsiTheme="majorBidi" w:cstheme="majorBidi"/>
+        </w:rPr>
+        <w:t xml:space="preserve"> </w:t>
+      </w:r>
+      <w:r>
+        <w:rPr>
+          <w:rFonts w:asciiTheme="majorBidi" w:hAnsiTheme="majorBidi" w:cstheme="majorBidi"/>
+        </w:rPr>
+        <w:t xml:space="preserve">We show that </w:t>
+      </w:r>
+      <w:r>
+        <w:rPr>
+          <w:rFonts w:asciiTheme="majorBidi" w:hAnsiTheme="majorBidi" w:cstheme="majorBidi"/>
+        </w:rPr>
+        <w:t>extreme</w:t>
+      </w:r>
+      <w:r>
+        <w:rPr>
+          <w:rFonts w:asciiTheme="majorBidi" w:hAnsiTheme="majorBidi" w:cstheme="majorBidi"/>
+        </w:rPr>
+        <w:t xml:space="preserve"> weather conditions caused over half of all shocks to crop </w:t>
+      </w:r>
+      <w:r>
+        <w:rPr>
+          <w:rFonts w:asciiTheme="majorBidi" w:hAnsiTheme="majorBidi" w:cstheme="majorBidi"/>
+        </w:rPr>
+        <w:t>systems</w:t>
+      </w:r>
+      <w:r>
+        <w:rPr>
+          <w:rFonts w:asciiTheme="majorBidi" w:hAnsiTheme="majorBidi" w:cstheme="majorBidi"/>
+        </w:rPr>
+        <w:t xml:space="preserve"> and a third of livestock production shocks. Yet geopolitical crises, particularly violent conflict</w:t>
+      </w:r>
+      <w:r>
+        <w:rPr>
+          <w:rFonts w:asciiTheme="majorBidi" w:hAnsiTheme="majorBidi" w:cstheme="majorBidi"/>
+        </w:rPr>
+        <w:t>,</w:t>
+      </w:r>
+      <w:r>
+        <w:rPr>
+          <w:rFonts w:asciiTheme="majorBidi" w:hAnsiTheme="majorBidi" w:cstheme="majorBidi"/>
+        </w:rPr>
+        <w:t xml:space="preserve"> were the cause of most </w:t>
+      </w:r>
+      <w:r>
+        <w:rPr>
+          <w:rFonts w:asciiTheme="majorBidi" w:hAnsiTheme="majorBidi" w:cstheme="majorBidi"/>
+        </w:rPr>
+        <w:t xml:space="preserve">sudden </w:t>
+      </w:r>
+      <w:r>
+        <w:rPr>
+          <w:rFonts w:asciiTheme="majorBidi" w:hAnsiTheme="majorBidi" w:cstheme="majorBidi"/>
+        </w:rPr>
+        <w:t xml:space="preserve">losses </w:t>
+      </w:r>
+      <w:r>
+        <w:rPr>
+          <w:rFonts w:asciiTheme="majorBidi" w:hAnsiTheme="majorBidi" w:cstheme="majorBidi"/>
+        </w:rPr>
+        <w:t>of</w:t>
+      </w:r>
+      <w:r>
+        <w:rPr>
+          <w:rFonts w:asciiTheme="majorBidi" w:hAnsiTheme="majorBidi" w:cstheme="majorBidi"/>
+        </w:rPr>
+        <w:t xml:space="preserve"> livestock </w:t>
+      </w:r>
+      <w:r>
+        <w:rPr>
+          <w:rFonts w:asciiTheme="majorBidi" w:hAnsiTheme="majorBidi" w:cstheme="majorBidi"/>
+        </w:rPr>
+        <w:t>(and the largest shocks across all sectors)</w:t>
+      </w:r>
+      <w:r>
+        <w:rPr>
+          <w:rFonts w:asciiTheme="majorBidi" w:hAnsiTheme="majorBidi" w:cstheme="majorBidi"/>
+        </w:rPr>
+        <w:t>.</w:t>
+      </w:r>
+      <w:r>
+        <w:rPr>
+          <w:rFonts w:asciiTheme="majorBidi" w:hAnsiTheme="majorBidi" w:cstheme="majorBidi"/>
+        </w:rPr>
+        <w:t xml:space="preserve"> In contrast, overfishing in capture fisheries and disease in aquaculture were the single most significant drivers of shocks to seafood production.</w:t>
+      </w:r>
+      <w:r>
+        <w:rPr>
+          <w:rFonts w:asciiTheme="majorBidi" w:hAnsiTheme="majorBidi" w:cstheme="majorBidi"/>
+        </w:rPr>
+        <w:t xml:space="preserve"> Further, we illustrate how a single stressor may reach across multiple food sectors</w:t>
+      </w:r>
+      <w:r>
+        <w:rPr>
+          <w:rFonts w:asciiTheme="majorBidi" w:hAnsiTheme="majorBidi" w:cstheme="majorBidi"/>
+        </w:rPr>
+        <w:t>, reducing capacity for adaptation</w:t>
+      </w:r>
+      <w:r>
+        <w:rPr>
+          <w:rFonts w:asciiTheme="majorBidi" w:hAnsiTheme="majorBidi" w:cstheme="majorBidi"/>
+        </w:rPr>
+        <w:t>.</w:t>
+      </w:r>
+      <w:r>
+        <w:rPr>
+          <w:rFonts w:asciiTheme="majorBidi" w:hAnsiTheme="majorBidi" w:cstheme="majorBidi"/>
+        </w:rPr>
+        <w:t xml:space="preserve"> </w:t>
+      </w:r>
+      <w:r>
+        <w:rPr>
+          <w:rFonts w:asciiTheme="majorBidi" w:hAnsiTheme="majorBidi" w:cstheme="majorBidi"/>
+        </w:rPr>
+        <w:t>Critically, we</w:t>
+      </w:r>
+      <w:r>
+        <w:rPr>
+          <w:rFonts w:asciiTheme="majorBidi" w:hAnsiTheme="majorBidi" w:cstheme="majorBidi"/>
+        </w:rPr>
+        <w:t xml:space="preserve"> </w:t>
+      </w:r>
+      <w:r>
+        <w:rPr>
+          <w:rFonts w:asciiTheme="majorBidi" w:hAnsiTheme="majorBidi" w:cstheme="majorBidi"/>
+        </w:rPr>
+        <w:t>highlight that shock frequency is increasing a</w:t>
+      </w:r>
+      <w:r>
+        <w:rPr>
+          <w:rFonts w:asciiTheme="majorBidi" w:hAnsiTheme="majorBidi" w:cstheme="majorBidi"/>
+        </w:rPr>
+        <w:t>cross all sectors through time.</w:t>
+      </w:r>
+    </w:p>
+    <w:p>
+      <w:pPr>
+        <w:spacing w:line="240" w:lineRule="auto"/>
+        <w:rPr>
+          <w:rFonts w:asciiTheme="majorBidi" w:hAnsiTheme="majorBidi" w:cstheme="majorBidi"/>
+        </w:rPr>
+      </w:pPr>
+      <w:r>
+        <w:rPr>
+          <w:rFonts w:asciiTheme="majorBidi" w:hAnsiTheme="majorBidi" w:cstheme="majorBidi"/>
+        </w:rPr>
+        <w:t xml:space="preserve">For many regions, </w:t>
+      </w:r>
+      <w:r>
+        <w:rPr>
+          <w:rFonts w:asciiTheme="majorBidi" w:hAnsiTheme="majorBidi" w:cstheme="majorBidi"/>
+        </w:rPr>
+        <w:t>this mean</w:t>
+      </w:r>
+      <w:r>
+        <w:rPr>
+          <w:rFonts w:asciiTheme="majorBidi" w:hAnsiTheme="majorBidi" w:cstheme="majorBidi"/>
+        </w:rPr>
+        <w:t>s</w:t>
+      </w:r>
+      <w:r>
+        <w:rPr>
+          <w:rFonts w:asciiTheme="majorBidi" w:hAnsiTheme="majorBidi" w:cstheme="majorBidi"/>
+        </w:rPr>
+        <w:t xml:space="preserve"> </w:t>
+      </w:r>
+      <w:r>
+        <w:rPr>
+          <w:rFonts w:asciiTheme="majorBidi" w:hAnsiTheme="majorBidi" w:cstheme="majorBidi"/>
+        </w:rPr>
+        <w:t>agricultural production is likely to become more uncertain under climate change</w:t>
+      </w:r>
+      <w:r>
+        <w:rPr>
+          <w:rFonts w:asciiTheme="majorBidi" w:hAnsiTheme="majorBidi" w:cstheme="majorBidi"/>
+        </w:rPr>
+        <w:t xml:space="preserve"> as extreme weather events increase</w:t>
+      </w:r>
+      <w:r>
+        <w:rPr>
+          <w:rFonts w:asciiTheme="majorBidi" w:hAnsiTheme="majorBidi" w:cstheme="majorBidi"/>
+        </w:rPr>
+        <w:t xml:space="preserve">, </w:t>
+      </w:r>
+      <w:r>
+        <w:rPr>
+          <w:rFonts w:asciiTheme="majorBidi" w:hAnsiTheme="majorBidi" w:cstheme="majorBidi"/>
+        </w:rPr>
+        <w:t xml:space="preserve">and </w:t>
+      </w:r>
+      <w:r>
+        <w:rPr>
+          <w:rFonts w:asciiTheme="majorBidi" w:hAnsiTheme="majorBidi" w:cstheme="majorBidi"/>
+        </w:rPr>
+        <w:t xml:space="preserve">particularly if we start to see stronger interactions between environmental hardship and conflict. </w:t>
+      </w:r>
+      <w:r>
+        <w:rPr>
+          <w:rFonts w:asciiTheme="majorBidi" w:hAnsiTheme="majorBidi" w:cstheme="majorBidi"/>
+        </w:rPr>
+        <w:t xml:space="preserve">Therefore, the need for more robust social protection measures may be the only way for many communities to cope with environmental crises into the future. </w:t>
+      </w:r>
+      <w:r>
+        <w:rPr>
+          <w:rFonts w:asciiTheme="majorBidi" w:hAnsiTheme="majorBidi" w:cstheme="majorBidi"/>
+        </w:rPr>
+        <w:t>Greater dependence on aquatic production for animal protein is</w:t>
+      </w:r>
+      <w:r>
+        <w:rPr>
+          <w:rFonts w:asciiTheme="majorBidi" w:hAnsiTheme="majorBidi" w:cstheme="majorBidi"/>
+        </w:rPr>
+        <w:t xml:space="preserve"> also</w:t>
+      </w:r>
+      <w:r>
+        <w:rPr>
+          <w:rFonts w:asciiTheme="majorBidi" w:hAnsiTheme="majorBidi" w:cstheme="majorBidi"/>
+        </w:rPr>
+        <w:t xml:space="preserve"> another</w:t>
+      </w:r>
+      <w:r>
+        <w:rPr>
+          <w:rFonts w:asciiTheme="majorBidi" w:hAnsiTheme="majorBidi" w:cstheme="majorBidi"/>
+        </w:rPr>
+        <w:t xml:space="preserve"> </w:t>
+      </w:r>
+      <w:r>
+        <w:rPr>
+          <w:rFonts w:asciiTheme="majorBidi" w:hAnsiTheme="majorBidi" w:cstheme="majorBidi"/>
+        </w:rPr>
+        <w:t>important mechanism</w:t>
+      </w:r>
+      <w:r>
+        <w:rPr>
+          <w:rFonts w:asciiTheme="majorBidi" w:hAnsiTheme="majorBidi" w:cstheme="majorBidi"/>
+        </w:rPr>
+        <w:t xml:space="preserve"> under</w:t>
+      </w:r>
+      <w:r>
+        <w:rPr>
+          <w:rFonts w:asciiTheme="majorBidi" w:hAnsiTheme="majorBidi" w:cstheme="majorBidi"/>
+        </w:rPr>
+        <w:t xml:space="preserve"> </w:t>
+      </w:r>
+      <w:r>
+        <w:rPr>
+          <w:rFonts w:asciiTheme="majorBidi" w:hAnsiTheme="majorBidi" w:cstheme="majorBidi"/>
+        </w:rPr>
+        <w:t>global change</w:t>
+      </w:r>
+      <w:r>
+        <w:rPr>
+          <w:rFonts w:asciiTheme="majorBidi" w:hAnsiTheme="majorBidi" w:cstheme="majorBidi"/>
+        </w:rPr>
+        <w:t>,</w:t>
+      </w:r>
+      <w:r>
+        <w:rPr>
+          <w:rFonts w:asciiTheme="majorBidi" w:hAnsiTheme="majorBidi" w:cstheme="majorBidi"/>
+        </w:rPr>
+        <w:t xml:space="preserve"> </w:t>
+      </w:r>
+      <w:r>
+        <w:rPr>
+          <w:rFonts w:asciiTheme="majorBidi" w:hAnsiTheme="majorBidi" w:cstheme="majorBidi"/>
+        </w:rPr>
+        <w:t>but</w:t>
+      </w:r>
+      <w:r>
+        <w:rPr>
+          <w:rFonts w:asciiTheme="majorBidi" w:hAnsiTheme="majorBidi" w:cstheme="majorBidi"/>
+        </w:rPr>
+        <w:t xml:space="preserve"> tackling overfishing and stemming </w:t>
+      </w:r>
+      <w:r>
+        <w:rPr>
+          <w:rFonts w:asciiTheme="majorBidi" w:hAnsiTheme="majorBidi" w:cstheme="majorBidi"/>
+        </w:rPr>
+        <w:t xml:space="preserve">aquaculture </w:t>
+      </w:r>
+      <w:r>
+        <w:rPr>
+          <w:rFonts w:asciiTheme="majorBidi" w:hAnsiTheme="majorBidi" w:cstheme="majorBidi"/>
+        </w:rPr>
+        <w:t>disease</w:t>
+      </w:r>
+      <w:r>
+        <w:rPr>
+          <w:rFonts w:asciiTheme="majorBidi" w:hAnsiTheme="majorBidi" w:cstheme="majorBidi"/>
+        </w:rPr>
+        <w:t xml:space="preserve"> </w:t>
+      </w:r>
+      <w:r>
+        <w:rPr>
+          <w:rFonts w:asciiTheme="majorBidi" w:hAnsiTheme="majorBidi" w:cstheme="majorBidi"/>
+        </w:rPr>
+        <w:t xml:space="preserve">will be critical </w:t>
+      </w:r>
+      <w:r>
+        <w:rPr>
+          <w:rFonts w:asciiTheme="majorBidi" w:hAnsiTheme="majorBidi" w:cstheme="majorBidi"/>
+        </w:rPr>
+        <w:t>to</w:t>
+      </w:r>
+      <w:r>
+        <w:rPr>
+          <w:rFonts w:asciiTheme="majorBidi" w:hAnsiTheme="majorBidi" w:cstheme="majorBidi"/>
+        </w:rPr>
+        <w:t xml:space="preserve"> </w:t>
+      </w:r>
+      <w:r>
+        <w:rPr>
+          <w:rFonts w:asciiTheme="majorBidi" w:hAnsiTheme="majorBidi" w:cstheme="majorBidi"/>
+        </w:rPr>
+        <w:t xml:space="preserve">both </w:t>
+      </w:r>
+      <w:r>
+        <w:rPr>
+          <w:rFonts w:asciiTheme="majorBidi" w:hAnsiTheme="majorBidi" w:cstheme="majorBidi"/>
+        </w:rPr>
+        <w:t>meeting demands, and achieving food security in fisheries-dependent nations.</w:t>
+      </w:r>
+      <w:r>
+        <w:rPr>
+          <w:rFonts w:asciiTheme="majorBidi" w:hAnsiTheme="majorBidi" w:cstheme="majorBidi"/>
+        </w:rPr>
+        <w:t xml:space="preserve"> </w:t>
+      </w:r>
+      <w:r>
+        <w:rPr>
+          <w:rFonts w:asciiTheme="majorBidi" w:hAnsiTheme="majorBidi" w:cstheme="majorBidi"/>
+        </w:rPr>
+        <w:t xml:space="preserve">We believe this study to be the first standardised comparison of the different socio-ecological stressors </w:t>
+      </w:r>
+      <w:r>
+        <w:rPr>
+          <w:rFonts w:asciiTheme="majorBidi" w:hAnsiTheme="majorBidi" w:cstheme="majorBidi"/>
+        </w:rPr>
+        <w:t>causing</w:t>
+      </w:r>
+      <w:r>
+        <w:rPr>
+          <w:rFonts w:asciiTheme="majorBidi" w:hAnsiTheme="majorBidi" w:cstheme="majorBidi"/>
+        </w:rPr>
+        <w:t xml:space="preserve"> food production</w:t>
+      </w:r>
+      <w:r>
+        <w:rPr>
+          <w:rFonts w:asciiTheme="majorBidi" w:hAnsiTheme="majorBidi" w:cstheme="majorBidi"/>
+        </w:rPr>
+        <w:t xml:space="preserve"> shocks</w:t>
       </w:r>
       <w:bookmarkStart w:id="0" w:name="_GoBack"/>
       <w:bookmarkEnd w:id="0"/>
       <w:r>
-        <w:t>sudden and unexpected losses</w:t>
-      </w:r>
-      <w:r>
-        <w:t>, or ‘shocks’,</w:t>
-      </w:r>
-      <w:r>
-        <w:t xml:space="preserve"> </w:t>
-      </w:r>
-      <w:r>
-        <w:t>to</w:t>
-      </w:r>
-      <w:r>
-        <w:t xml:space="preserve"> national food production </w:t>
-      </w:r>
-      <w:r>
-        <w:t>time series across agricultural and seafood sectors globally from 1961-2013.</w:t>
-      </w:r>
-    </w:p>
-    <w:p>
-      <w:r>
-        <w:t>We identified shocks in</w:t>
-      </w:r>
-      <w:r>
-        <w:t xml:space="preserve"> publicly available</w:t>
-      </w:r>
-      <w:r>
-        <w:t xml:space="preserve"> crop, livestock, capture fisheries, or aquaculture production data using a pre-published statistical approach to detection, identifying breaks in the autocorrela</w:t>
-      </w:r>
-      <w:r>
-        <w:t xml:space="preserve">tion structure of </w:t>
-      </w:r>
-      <w:r>
-        <w:t>a</w:t>
-      </w:r>
-      <w:r>
-        <w:t xml:space="preserve"> </w:t>
-      </w:r>
-      <w:r>
-        <w:t xml:space="preserve">time series. This approach allowed </w:t>
-      </w:r>
-      <w:r>
-        <w:t xml:space="preserve">us to apply a </w:t>
-      </w:r>
-      <w:r>
-        <w:t xml:space="preserve">standardised methodology </w:t>
-      </w:r>
-      <w:r>
-        <w:t>across</w:t>
-      </w:r>
-      <w:r>
-        <w:t xml:space="preserve"> data from fundamentally different systems so that we may </w:t>
-      </w:r>
-      <w:r>
-        <w:t>compare the geographies and temporal trends in the frequency, size and duration of shocks to food production</w:t>
-      </w:r>
-    </w:p>
-    <w:p>
-      <w:r>
-        <w:t xml:space="preserve"> </w:t>
+        <w:rPr>
+          <w:rFonts w:asciiTheme="majorBidi" w:hAnsiTheme="majorBidi" w:cstheme="majorBidi"/>
+        </w:rPr>
+        <w:t xml:space="preserve"> across land and sea and of broad relevance to the aims and scope of </w:t>
+      </w:r>
+      <w:r>
+        <w:rPr>
+          <w:rFonts w:asciiTheme="majorBidi" w:hAnsiTheme="majorBidi" w:cstheme="majorBidi"/>
+          <w:i/>
+          <w:iCs/>
+        </w:rPr>
+        <w:t>Nature Sustainability</w:t>
+      </w:r>
+      <w:r>
+        <w:rPr>
+          <w:rFonts w:asciiTheme="majorBidi" w:hAnsiTheme="majorBidi" w:cstheme="majorBidi"/>
+        </w:rPr>
+        <w:t xml:space="preserve">. </w:t>
+      </w:r>
+    </w:p>
+    <w:p>
+      <w:pPr>
+        <w:rPr>
+          <w:rFonts w:asciiTheme="majorBidi" w:hAnsiTheme="majorBidi" w:cstheme="majorBidi"/>
+        </w:rPr>
+      </w:pPr>
+      <w:r>
+        <w:rPr>
+          <w:rFonts w:asciiTheme="majorBidi" w:hAnsiTheme="majorBidi" w:cstheme="majorBidi"/>
+        </w:rPr>
+        <w:t xml:space="preserve">We confirm this manuscript is not under consideration or been published elsewhere and all authors have approved the manuscript and agree with its submission. We hope you will consider it for publication in </w:t>
+      </w:r>
+      <w:r>
+        <w:rPr>
+          <w:rFonts w:asciiTheme="majorBidi" w:hAnsiTheme="majorBidi" w:cstheme="majorBidi"/>
+          <w:i/>
+          <w:iCs/>
+        </w:rPr>
+        <w:t>Nature Sustainability</w:t>
+      </w:r>
+      <w:r>
+        <w:rPr>
+          <w:rFonts w:asciiTheme="majorBidi" w:hAnsiTheme="majorBidi" w:cstheme="majorBidi"/>
+        </w:rPr>
+        <w:t>.</w:t>
+      </w:r>
+    </w:p>
+    <w:p>
+      <w:pPr>
+        <w:rPr>
+          <w:rFonts w:asciiTheme="majorBidi" w:hAnsiTheme="majorBidi" w:cstheme="majorBidi"/>
+        </w:rPr>
+      </w:pPr>
+      <w:r>
+        <w:rPr>
+          <w:rFonts w:asciiTheme="majorBidi" w:hAnsiTheme="majorBidi" w:cstheme="majorBidi"/>
+        </w:rPr>
+        <w:t xml:space="preserve">Sincerely, </w:t>
+      </w:r>
+    </w:p>
+    <w:p>
+      <w:pPr>
+        <w:rPr>
+          <w:rFonts w:asciiTheme="majorBidi" w:hAnsiTheme="majorBidi" w:cstheme="majorBidi"/>
+          <w:noProof/>
+          <w:lang w:val="en-AU"/>
+        </w:rPr>
+      </w:pPr>
+    </w:p>
+    <w:p>
+      <w:pPr>
+        <w:rPr>
+          <w:rFonts w:asciiTheme="majorBidi" w:hAnsiTheme="majorBidi" w:cstheme="majorBidi"/>
+          <w:noProof/>
+          <w:lang w:val="en-AU"/>
+        </w:rPr>
+      </w:pPr>
+    </w:p>
+    <w:p>
+      <w:pPr>
+        <w:rPr>
+          <w:rFonts w:asciiTheme="majorBidi" w:hAnsiTheme="majorBidi" w:cstheme="majorBidi"/>
+        </w:rPr>
+      </w:pPr>
+      <w:r>
+        <w:rPr>
+          <w:rFonts w:asciiTheme="majorBidi" w:hAnsiTheme="majorBidi" w:cstheme="majorBidi"/>
+        </w:rPr>
+        <w:t>Richard Cottrell</w:t>
       </w:r>
     </w:p>
     <w:sectPr>
+      <w:headerReference w:type="default" r:id="rId8"/>
       <w:pgSz w:w="11906" w:h="16838"/>
       <w:pgMar w:top="1440" w:right="1440" w:bottom="1440" w:left="1440" w:header="708" w:footer="708" w:gutter="0"/>
       <w:cols w:space="708"/>
@@ -289,6 +990,135 @@
     </w:sectPr>
   </w:body>
 </w:document>
+</file>
+
+<file path=word/endnotes.xml><?xml version="1.0" encoding="utf-8"?>
+<w:endnotes xmlns:wpc="http://schemas.microsoft.com/office/word/2010/wordprocessingCanvas" xmlns:cx="http://schemas.microsoft.com/office/drawing/2014/chartex" xmlns:cx1="http://schemas.microsoft.com/office/drawing/2015/9/8/chartex" xmlns:mc="http://schemas.openxmlformats.org/markup-compatibility/2006" xmlns:o="urn:schemas-microsoft-com:office:office" xmlns:r="http://schemas.openxmlformats.org/officeDocument/2006/relationships" xmlns:m="http://schemas.openxmlformats.org/officeDocument/2006/math" xmlns:v="urn:schemas-microsoft-com:vml" xmlns:wp14="http://schemas.microsoft.com/office/word/2010/wordprocessingDrawing" xmlns:wp="http://schemas.openxmlformats.org/drawingml/2006/wordprocessingDrawing" xmlns:w10="urn:schemas-microsoft-com:office:word" xmlns:w="http://schemas.openxmlformats.org/wordprocessingml/2006/main" xmlns:w14="http://schemas.microsoft.com/office/word/2010/wordml" xmlns:w15="http://schemas.microsoft.com/office/word/2012/wordml" xmlns:w16se="http://schemas.microsoft.com/office/word/2015/wordml/symex" xmlns:wpg="http://schemas.microsoft.com/office/word/2010/wordprocessingGroup" xmlns:wpi="http://schemas.microsoft.com/office/word/2010/wordprocessingInk" xmlns:wne="http://schemas.microsoft.com/office/word/2006/wordml" xmlns:wps="http://schemas.microsoft.com/office/word/2010/wordprocessingShape" mc:Ignorable="w14 w15 w16se wp14">
+  <w:endnote w:type="separator" w:id="-1">
+    <w:p>
+      <w:pPr>
+        <w:spacing w:after="0" w:line="240" w:lineRule="auto"/>
+      </w:pPr>
+      <w:r>
+        <w:separator/>
+      </w:r>
+    </w:p>
+  </w:endnote>
+  <w:endnote w:type="continuationSeparator" w:id="0">
+    <w:p>
+      <w:pPr>
+        <w:spacing w:after="0" w:line="240" w:lineRule="auto"/>
+      </w:pPr>
+      <w:r>
+        <w:continuationSeparator/>
+      </w:r>
+    </w:p>
+  </w:endnote>
+</w:endnotes>
+</file>
+
+<file path=word/footnotes.xml><?xml version="1.0" encoding="utf-8"?>
+<w:footnotes xmlns:wpc="http://schemas.microsoft.com/office/word/2010/wordprocessingCanvas" xmlns:cx="http://schemas.microsoft.com/office/drawing/2014/chartex" xmlns:cx1="http://schemas.microsoft.com/office/drawing/2015/9/8/chartex" xmlns:mc="http://schemas.openxmlformats.org/markup-compatibility/2006" xmlns:o="urn:schemas-microsoft-com:office:office" xmlns:r="http://schemas.openxmlformats.org/officeDocument/2006/relationships" xmlns:m="http://schemas.openxmlformats.org/officeDocument/2006/math" xmlns:v="urn:schemas-microsoft-com:vml" xmlns:wp14="http://schemas.microsoft.com/office/word/2010/wordprocessingDrawing" xmlns:wp="http://schemas.openxmlformats.org/drawingml/2006/wordprocessingDrawing" xmlns:w10="urn:schemas-microsoft-com:office:word" xmlns:w="http://schemas.openxmlformats.org/wordprocessingml/2006/main" xmlns:w14="http://schemas.microsoft.com/office/word/2010/wordml" xmlns:w15="http://schemas.microsoft.com/office/word/2012/wordml" xmlns:w16se="http://schemas.microsoft.com/office/word/2015/wordml/symex" xmlns:wpg="http://schemas.microsoft.com/office/word/2010/wordprocessingGroup" xmlns:wpi="http://schemas.microsoft.com/office/word/2010/wordprocessingInk" xmlns:wne="http://schemas.microsoft.com/office/word/2006/wordml" xmlns:wps="http://schemas.microsoft.com/office/word/2010/wordprocessingShape" mc:Ignorable="w14 w15 w16se wp14">
+  <w:footnote w:type="separator" w:id="-1">
+    <w:p>
+      <w:pPr>
+        <w:spacing w:after="0" w:line="240" w:lineRule="auto"/>
+      </w:pPr>
+      <w:r>
+        <w:separator/>
+      </w:r>
+    </w:p>
+  </w:footnote>
+  <w:footnote w:type="continuationSeparator" w:id="0">
+    <w:p>
+      <w:pPr>
+        <w:spacing w:after="0" w:line="240" w:lineRule="auto"/>
+      </w:pPr>
+      <w:r>
+        <w:continuationSeparator/>
+      </w:r>
+    </w:p>
+  </w:footnote>
+</w:footnotes>
+</file>
+
+<file path=word/header1.xml><?xml version="1.0" encoding="utf-8"?>
+<w:hdr xmlns:wpc="http://schemas.microsoft.com/office/word/2010/wordprocessingCanvas" xmlns:cx="http://schemas.microsoft.com/office/drawing/2014/chartex" xmlns:cx1="http://schemas.microsoft.com/office/drawing/2015/9/8/chartex" xmlns:mc="http://schemas.openxmlformats.org/markup-compatibility/2006" xmlns:o="urn:schemas-microsoft-com:office:office" xmlns:r="http://schemas.openxmlformats.org/officeDocument/2006/relationships" xmlns:m="http://schemas.openxmlformats.org/officeDocument/2006/math" xmlns:v="urn:schemas-microsoft-com:vml" xmlns:wp14="http://schemas.microsoft.com/office/word/2010/wordprocessingDrawing" xmlns:wp="http://schemas.openxmlformats.org/drawingml/2006/wordprocessingDrawing" xmlns:w10="urn:schemas-microsoft-com:office:word" xmlns:w="http://schemas.openxmlformats.org/wordprocessingml/2006/main" xmlns:w14="http://schemas.microsoft.com/office/word/2010/wordml" xmlns:w15="http://schemas.microsoft.com/office/word/2012/wordml" xmlns:w16se="http://schemas.microsoft.com/office/word/2015/wordml/symex" xmlns:wpg="http://schemas.microsoft.com/office/word/2010/wordprocessingGroup" xmlns:wpi="http://schemas.microsoft.com/office/word/2010/wordprocessingInk" xmlns:wne="http://schemas.microsoft.com/office/word/2006/wordml" xmlns:wps="http://schemas.microsoft.com/office/word/2010/wordprocessingShape" mc:Ignorable="w14 w15 w16se wp14">
+  <w:p>
+    <w:pPr>
+      <w:pStyle w:val="Header"/>
+    </w:pPr>
+    <w:r>
+      <w:rPr>
+        <w:rFonts w:asciiTheme="minorBidi" w:hAnsiTheme="minorBidi"/>
+        <w:noProof/>
+        <w:lang w:val="en-AU"/>
+      </w:rPr>
+      <w:drawing>
+        <wp:anchor distT="0" distB="0" distL="114300" distR="114300" simplePos="0" relativeHeight="251659264" behindDoc="0" locked="0" layoutInCell="1" allowOverlap="1" wp14:anchorId="25954A3A" wp14:editId="6B4D5801">
+          <wp:simplePos x="0" y="0"/>
+          <wp:positionH relativeFrom="margin">
+            <wp:posOffset>0</wp:posOffset>
+          </wp:positionH>
+          <wp:positionV relativeFrom="margin">
+            <wp:posOffset>-302260</wp:posOffset>
+          </wp:positionV>
+          <wp:extent cx="2308225" cy="292100"/>
+          <wp:effectExtent l="0" t="0" r="0" b="0"/>
+          <wp:wrapSquare wrapText="bothSides"/>
+          <wp:docPr id="2" name="Picture 2" descr="Image result for imas utas logo"/>
+          <wp:cNvGraphicFramePr>
+            <a:graphicFrameLocks xmlns:a="http://schemas.openxmlformats.org/drawingml/2006/main" noChangeAspect="1"/>
+          </wp:cNvGraphicFramePr>
+          <a:graphic xmlns:a="http://schemas.openxmlformats.org/drawingml/2006/main">
+            <a:graphicData uri="http://schemas.openxmlformats.org/drawingml/2006/picture">
+              <pic:pic xmlns:pic="http://schemas.openxmlformats.org/drawingml/2006/picture">
+                <pic:nvPicPr>
+                  <pic:cNvPr id="0" name="Picture 2" descr="Image result for imas utas logo"/>
+                  <pic:cNvPicPr>
+                    <a:picLocks noChangeAspect="1" noChangeArrowheads="1"/>
+                  </pic:cNvPicPr>
+                </pic:nvPicPr>
+                <pic:blipFill>
+                  <a:blip r:embed="rId1">
+                    <a:extLst>
+                      <a:ext uri="{28A0092B-C50C-407E-A947-70E740481C1C}">
+                        <a14:useLocalDpi xmlns:a14="http://schemas.microsoft.com/office/drawing/2010/main" val="0"/>
+                      </a:ext>
+                    </a:extLst>
+                  </a:blip>
+                  <a:srcRect/>
+                  <a:stretch>
+                    <a:fillRect/>
+                  </a:stretch>
+                </pic:blipFill>
+                <pic:spPr bwMode="auto">
+                  <a:xfrm>
+                    <a:off x="0" y="0"/>
+                    <a:ext cx="2308225" cy="292100"/>
+                  </a:xfrm>
+                  <a:prstGeom prst="rect">
+                    <a:avLst/>
+                  </a:prstGeom>
+                  <a:noFill/>
+                  <a:ln>
+                    <a:noFill/>
+                  </a:ln>
+                </pic:spPr>
+              </pic:pic>
+            </a:graphicData>
+          </a:graphic>
+          <wp14:sizeRelH relativeFrom="margin">
+            <wp14:pctWidth>0</wp14:pctWidth>
+          </wp14:sizeRelH>
+          <wp14:sizeRelV relativeFrom="margin">
+            <wp14:pctHeight>0</wp14:pctHeight>
+          </wp14:sizeRelV>
+        </wp:anchor>
+      </w:drawing>
+    </w:r>
+  </w:p>
+</w:hdr>
 </file>
 
 <file path=word/styles.xml><?xml version="1.0" encoding="utf-8"?>
@@ -730,6 +1560,62 @@
       <w:u w:val="single"/>
     </w:rPr>
   </w:style>
+  <w:style w:type="paragraph" w:styleId="Header">
+    <w:name w:val="header"/>
+    <w:basedOn w:val="Normal"/>
+    <w:link w:val="HeaderChar"/>
+    <w:uiPriority w:val="99"/>
+    <w:unhideWhenUsed/>
+    <w:rsid w:val="00071447"/>
+    <w:pPr>
+      <w:tabs>
+        <w:tab w:val="center" w:pos="4513"/>
+        <w:tab w:val="right" w:pos="9026"/>
+      </w:tabs>
+      <w:spacing w:after="0" w:line="240" w:lineRule="auto"/>
+    </w:pPr>
+  </w:style>
+  <w:style w:type="character" w:customStyle="1" w:styleId="HeaderChar">
+    <w:name w:val="Header Char"/>
+    <w:basedOn w:val="DefaultParagraphFont"/>
+    <w:link w:val="Header"/>
+    <w:uiPriority w:val="99"/>
+    <w:rsid w:val="00071447"/>
+    <w:rPr>
+      <w:rFonts w:asciiTheme="minorHAnsi" w:hAnsiTheme="minorHAnsi" w:cstheme="minorBidi"/>
+      <w:sz w:val="22"/>
+      <w:szCs w:val="22"/>
+      <w:lang w:val="en-GB"/>
+    </w:rPr>
+  </w:style>
+  <w:style w:type="paragraph" w:styleId="Footer">
+    <w:name w:val="footer"/>
+    <w:basedOn w:val="Normal"/>
+    <w:link w:val="FooterChar"/>
+    <w:uiPriority w:val="99"/>
+    <w:unhideWhenUsed/>
+    <w:rsid w:val="00071447"/>
+    <w:pPr>
+      <w:tabs>
+        <w:tab w:val="center" w:pos="4513"/>
+        <w:tab w:val="right" w:pos="9026"/>
+      </w:tabs>
+      <w:spacing w:after="0" w:line="240" w:lineRule="auto"/>
+    </w:pPr>
+  </w:style>
+  <w:style w:type="character" w:customStyle="1" w:styleId="FooterChar">
+    <w:name w:val="Footer Char"/>
+    <w:basedOn w:val="DefaultParagraphFont"/>
+    <w:link w:val="Footer"/>
+    <w:uiPriority w:val="99"/>
+    <w:rsid w:val="00071447"/>
+    <w:rPr>
+      <w:rFonts w:asciiTheme="minorHAnsi" w:hAnsiTheme="minorHAnsi" w:cstheme="minorBidi"/>
+      <w:sz w:val="22"/>
+      <w:szCs w:val="22"/>
+      <w:lang w:val="en-GB"/>
+    </w:rPr>
+  </w:style>
 </w:styles>
 </file>
 
@@ -992,4 +1878,16 @@
     </a:ext>
   </a:extLst>
 </a:theme>
+</file>
+
+<file path=customXml/item1.xml><?xml version="1.0" encoding="utf-8"?>
+<b:Sources xmlns:b="http://schemas.openxmlformats.org/officeDocument/2006/bibliography" xmlns="http://schemas.openxmlformats.org/officeDocument/2006/bibliography" SelectedStyle="\HarvardAnglia2008OfficeOnline.xsl" StyleName="Harvard - Anglia" Version="2008"/>
+</file>
+
+<file path=customXml/itemProps1.xml><?xml version="1.0" encoding="utf-8"?>
+<ds:datastoreItem xmlns:ds="http://schemas.openxmlformats.org/officeDocument/2006/customXml" ds:itemID="{3DE0C2C5-B283-40B0-AEDE-4CA790533830}">
+  <ds:schemaRefs>
+    <ds:schemaRef ds:uri="http://schemas.openxmlformats.org/officeDocument/2006/bibliography"/>
+  </ds:schemaRefs>
+</ds:datastoreItem>
 </file>
</xml_diff>

<commit_message>
The final docs - 1st submission
</commit_message>
<xml_diff>
--- a/For submission/Nature Sustainability Cover letter - Cottrell et al.docx
+++ b/For submission/Nature Sustainability Cover letter - Cottrell et al.docx
@@ -161,6 +161,7 @@
         </w:rPr>
         <w:t xml:space="preserve">Dear Dr </w:t>
       </w:r>
+      <w:proofErr w:type="spellStart"/>
       <w:r>
         <w:rPr>
           <w:rFonts w:asciiTheme="majorBidi" w:hAnsiTheme="majorBidi" w:cstheme="majorBidi"/>
@@ -173,6 +174,7 @@
         </w:rPr>
         <w:t>Contestabile</w:t>
       </w:r>
+      <w:proofErr w:type="spellEnd"/>
       <w:r>
         <w:rPr>
           <w:rFonts w:asciiTheme="majorBidi" w:hAnsiTheme="majorBidi" w:cstheme="majorBidi"/>
@@ -584,7 +586,15 @@
         <w:rPr>
           <w:rFonts w:asciiTheme="majorBidi" w:hAnsiTheme="majorBidi" w:cstheme="majorBidi"/>
         </w:rPr>
-        <w:t>lying drivers of these disturbances may be key to addressing persistent inequalities in food availability and access in an increasingly shock-prone world.</w:t>
+        <w:t xml:space="preserve">lying drivers of these disturbances may be key to addressing persistent inequalities </w:t>
+      </w:r>
+      <w:bookmarkStart w:id="0" w:name="_GoBack"/>
+      <w:bookmarkEnd w:id="0"/>
+      <w:r>
+        <w:rPr>
+          <w:rFonts w:asciiTheme="majorBidi" w:hAnsiTheme="majorBidi" w:cstheme="majorBidi"/>
+        </w:rPr>
+        <w:t>in food availability and access in an increasingly shock-prone world.</w:t>
       </w:r>
     </w:p>
     <w:p>
@@ -704,7 +714,21 @@
         <w:rPr>
           <w:rFonts w:asciiTheme="majorBidi" w:hAnsiTheme="majorBidi" w:cstheme="majorBidi"/>
         </w:rPr>
-        <w:t>Max Troell (</w:t>
+        <w:t xml:space="preserve">Max </w:t>
+      </w:r>
+      <w:proofErr w:type="spellStart"/>
+      <w:r>
+        <w:rPr>
+          <w:rFonts w:asciiTheme="majorBidi" w:hAnsiTheme="majorBidi" w:cstheme="majorBidi"/>
+        </w:rPr>
+        <w:t>Troell</w:t>
+      </w:r>
+      <w:proofErr w:type="spellEnd"/>
+      <w:r>
+        <w:rPr>
+          <w:rFonts w:asciiTheme="majorBidi" w:hAnsiTheme="majorBidi" w:cstheme="majorBidi"/>
+        </w:rPr>
+        <w:t xml:space="preserve"> (</w:t>
       </w:r>
       <w:hyperlink r:id="rId11" w:history="1">
         <w:r>
@@ -734,7 +758,21 @@
         <w:rPr>
           <w:rFonts w:asciiTheme="majorBidi" w:hAnsiTheme="majorBidi" w:cstheme="majorBidi"/>
         </w:rPr>
-        <w:t>Samir Suweis (</w:t>
+        <w:t xml:space="preserve">Samir </w:t>
+      </w:r>
+      <w:proofErr w:type="spellStart"/>
+      <w:r>
+        <w:rPr>
+          <w:rFonts w:asciiTheme="majorBidi" w:hAnsiTheme="majorBidi" w:cstheme="majorBidi"/>
+        </w:rPr>
+        <w:t>Suweis</w:t>
+      </w:r>
+      <w:proofErr w:type="spellEnd"/>
+      <w:r>
+        <w:rPr>
+          <w:rFonts w:asciiTheme="majorBidi" w:hAnsiTheme="majorBidi" w:cstheme="majorBidi"/>
+        </w:rPr>
+        <w:t xml:space="preserve"> (</w:t>
       </w:r>
       <w:hyperlink r:id="rId12" w:history="1">
         <w:r>
@@ -786,26 +824,18 @@
         </w:rPr>
         <w:t>.</w:t>
       </w:r>
-      <w:bookmarkStart w:id="0" w:name="_GoBack"/>
-      <w:bookmarkEnd w:id="0"/>
-    </w:p>
-    <w:p>
-      <w:pPr>
-        <w:rPr>
-          <w:rFonts w:asciiTheme="majorBidi" w:hAnsiTheme="majorBidi" w:cstheme="majorBidi"/>
-        </w:rPr>
-      </w:pPr>
-      <w:r>
-        <w:rPr>
-          <w:rFonts w:asciiTheme="majorBidi" w:hAnsiTheme="majorBidi" w:cstheme="majorBidi"/>
-        </w:rPr>
-        <w:t>Yours s</w:t>
-      </w:r>
-      <w:r>
-        <w:rPr>
-          <w:rFonts w:asciiTheme="majorBidi" w:hAnsiTheme="majorBidi" w:cstheme="majorBidi"/>
-        </w:rPr>
-        <w:t xml:space="preserve">incerely, </w:t>
+    </w:p>
+    <w:p>
+      <w:pPr>
+        <w:rPr>
+          <w:rFonts w:asciiTheme="majorBidi" w:hAnsiTheme="majorBidi" w:cstheme="majorBidi"/>
+        </w:rPr>
+      </w:pPr>
+      <w:r>
+        <w:rPr>
+          <w:rFonts w:asciiTheme="majorBidi" w:hAnsiTheme="majorBidi" w:cstheme="majorBidi"/>
+        </w:rPr>
+        <w:t>On behalf of all authors,</w:t>
       </w:r>
     </w:p>
     <w:p>
@@ -2269,7 +2299,7 @@
 </file>
 
 <file path=customXml/itemProps1.xml><?xml version="1.0" encoding="utf-8"?>
-<ds:datastoreItem xmlns:ds="http://schemas.openxmlformats.org/officeDocument/2006/customXml" ds:itemID="{E592F740-7287-419D-BD36-1E9EA92C241D}">
+<ds:datastoreItem xmlns:ds="http://schemas.openxmlformats.org/officeDocument/2006/customXml" ds:itemID="{E025BCB6-F55D-448B-B69E-7297FFA9F3EC}">
   <ds:schemaRefs>
     <ds:schemaRef ds:uri="http://schemas.openxmlformats.org/officeDocument/2006/bibliography"/>
   </ds:schemaRefs>

</xml_diff>